<commit_message>
se agrega alk front la parte de responsive design
</commit_message>
<xml_diff>
--- a/Sprint1/Actas/Acta reunión de scrum 4.docx
+++ b/Sprint1/Actas/Acta reunión de scrum 4.docx
@@ -75,15 +75,7 @@
           <w:b/>
           <w:szCs w:val="20"/>
         </w:rPr>
-        <w:t>ACTA No. 0</w:t>
-      </w:r>
-      <w:r>
-        <w:rPr>
-          <w:rFonts w:ascii="Verdana" w:hAnsi="Verdana"/>
-          <w:b/>
-          <w:szCs w:val="20"/>
-        </w:rPr>
-        <w:t>4</w:t>
+        <w:t>ACTA No. 04</w:t>
       </w:r>
     </w:p>
     <w:p>
@@ -155,16 +147,7 @@
           <w:sz w:val="20"/>
           <w:szCs w:val="20"/>
         </w:rPr>
-        <w:t xml:space="preserve">SPRINT No. 1        SEMANA No. </w:t>
-      </w:r>
-      <w:r>
-        <w:rPr>
-          <w:rFonts w:ascii="Verdana" w:hAnsi="Verdana"/>
-          <w:b/>
-          <w:sz w:val="20"/>
-          <w:szCs w:val="20"/>
-        </w:rPr>
-        <w:t>5</w:t>
+        <w:t>SPRINT No. 1        SEMANA No. 5</w:t>
       </w:r>
     </w:p>
     <w:p>
@@ -317,15 +300,7 @@
           <w:sz w:val="20"/>
           <w:szCs w:val="20"/>
         </w:rPr>
-        <w:t xml:space="preserve">Rendición de cuentas semana </w:t>
-      </w:r>
-      <w:r>
-        <w:rPr>
-          <w:rFonts w:ascii="Verdana" w:hAnsi="Verdana"/>
-          <w:sz w:val="20"/>
-          <w:szCs w:val="20"/>
-        </w:rPr>
-        <w:t>4</w:t>
+        <w:t>Rendición de cuentas semana 4</w:t>
       </w:r>
     </w:p>
     <w:p>
@@ -614,7 +589,111 @@
         </w:rPr>
       </w:pPr>
       <w:r>
-        <w:rPr/>
+        <w:rPr>
+          <w:rFonts w:ascii="Verdana" w:hAnsi="Verdana"/>
+          <w:sz w:val="20"/>
+          <w:szCs w:val="20"/>
+        </w:rPr>
+        <w:t>1. Se realizaron las tareas a tiempo en el frontend de la aplicación. Respecto a la base de datos hubo un retraso de 10 horas.</w:t>
+      </w:r>
+    </w:p>
+    <w:p>
+      <w:pPr>
+        <w:pStyle w:val="Normal"/>
+        <w:spacing w:lineRule="auto" w:line="240" w:before="0" w:after="0"/>
+        <w:jc w:val="both"/>
+        <w:rPr>
+          <w:rFonts w:ascii="Verdana" w:hAnsi="Verdana"/>
+          <w:sz w:val="20"/>
+          <w:szCs w:val="20"/>
+        </w:rPr>
+      </w:pPr>
+      <w:r>
+        <w:rPr>
+          <w:rFonts w:ascii="Verdana" w:hAnsi="Verdana"/>
+          <w:sz w:val="20"/>
+          <w:szCs w:val="20"/>
+        </w:rPr>
+        <w:t>2. Hubo problemas con el motor de base de datos. No corría. El compañero Bravo buscó tutoriales y logró solucionar el problema. Tuvo que ejecutar comandos en consola.</w:t>
+      </w:r>
+    </w:p>
+    <w:p>
+      <w:pPr>
+        <w:pStyle w:val="Normal"/>
+        <w:spacing w:lineRule="auto" w:line="240" w:before="0" w:after="0"/>
+        <w:jc w:val="both"/>
+        <w:rPr>
+          <w:rFonts w:ascii="Verdana" w:hAnsi="Verdana"/>
+          <w:sz w:val="20"/>
+          <w:szCs w:val="20"/>
+        </w:rPr>
+      </w:pPr>
+      <w:r>
+        <w:rPr>
+          <w:rFonts w:ascii="Verdana" w:hAnsi="Verdana"/>
+          <w:sz w:val="20"/>
+          <w:szCs w:val="20"/>
+        </w:rPr>
+        <w:t>3. Varios: Se decidió utilizar como herramienta PHP y MySQL, pues hay mayor capacitación al respecto.</w:t>
+      </w:r>
+    </w:p>
+    <w:p>
+      <w:pPr>
+        <w:pStyle w:val="Normal"/>
+        <w:spacing w:lineRule="auto" w:line="240" w:before="0" w:after="0"/>
+        <w:jc w:val="both"/>
+        <w:rPr>
+          <w:rFonts w:ascii="Verdana" w:hAnsi="Verdana"/>
+          <w:sz w:val="20"/>
+          <w:szCs w:val="20"/>
+        </w:rPr>
+      </w:pPr>
+      <w:r>
+        <w:rPr>
+          <w:rFonts w:ascii="Verdana" w:hAnsi="Verdana"/>
+          <w:sz w:val="20"/>
+          <w:szCs w:val="20"/>
+        </w:rPr>
+        <w:t>4. Hay retraso de una semana para hacer el plan de pruebas y un mockup para cancelar reservas.</w:t>
+      </w:r>
+    </w:p>
+    <w:p>
+      <w:pPr>
+        <w:pStyle w:val="Normal"/>
+        <w:spacing w:lineRule="auto" w:line="240" w:before="0" w:after="0"/>
+        <w:jc w:val="both"/>
+        <w:rPr>
+          <w:rFonts w:ascii="Verdana" w:hAnsi="Verdana"/>
+          <w:sz w:val="20"/>
+          <w:szCs w:val="20"/>
+        </w:rPr>
+      </w:pPr>
+      <w:r>
+        <w:rPr>
+          <w:rFonts w:ascii="Verdana" w:hAnsi="Verdana"/>
+          <w:sz w:val="20"/>
+          <w:szCs w:val="20"/>
+        </w:rPr>
+        <w:t xml:space="preserve">5. Varios: Se decide sacar del sprint la implementación de los pagos. </w:t>
+      </w:r>
+    </w:p>
+    <w:p>
+      <w:pPr>
+        <w:pStyle w:val="Normal"/>
+        <w:spacing w:lineRule="auto" w:line="240" w:before="0" w:after="0"/>
+        <w:jc w:val="both"/>
+        <w:rPr>
+          <w:rFonts w:ascii="Verdana" w:hAnsi="Verdana"/>
+          <w:sz w:val="20"/>
+          <w:szCs w:val="20"/>
+        </w:rPr>
+      </w:pPr>
+      <w:r>
+        <w:rPr>
+          <w:rFonts w:ascii="Verdana" w:hAnsi="Verdana"/>
+          <w:sz w:val="20"/>
+          <w:szCs w:val="20"/>
+        </w:rPr>
       </w:r>
     </w:p>
     <w:p>
@@ -732,7 +811,7 @@
         </w:tblBorders>
         <w:tblCellMar>
           <w:top w:w="0" w:type="dxa"/>
-          <w:left w:w="60" w:type="dxa"/>
+          <w:left w:w="55" w:type="dxa"/>
           <w:bottom w:w="0" w:type="dxa"/>
           <w:right w:w="70" w:type="dxa"/>
         </w:tblCellMar>
@@ -760,7 +839,7 @@
             </w:tcBorders>
             <w:shd w:color="000000" w:fill="D9D9D9" w:val="clear"/>
             <w:tcMar>
-              <w:left w:w="60" w:type="dxa"/>
+              <w:left w:w="55" w:type="dxa"/>
             </w:tcMar>
             <w:vAlign w:val="center"/>
           </w:tcPr>
@@ -807,7 +886,7 @@
             </w:tcBorders>
             <w:shd w:color="000000" w:fill="D9D9D9" w:val="clear"/>
             <w:tcMar>
-              <w:left w:w="60" w:type="dxa"/>
+              <w:left w:w="55" w:type="dxa"/>
             </w:tcMar>
             <w:vAlign w:val="center"/>
           </w:tcPr>
@@ -854,7 +933,7 @@
             </w:tcBorders>
             <w:shd w:color="000000" w:fill="D9D9D9" w:val="clear"/>
             <w:tcMar>
-              <w:left w:w="60" w:type="dxa"/>
+              <w:left w:w="55" w:type="dxa"/>
             </w:tcMar>
             <w:vAlign w:val="center"/>
           </w:tcPr>
@@ -906,7 +985,7 @@
             </w:tcBorders>
             <w:shd w:color="auto" w:fill="auto" w:val="clear"/>
             <w:tcMar>
-              <w:left w:w="60" w:type="dxa"/>
+              <w:left w:w="55" w:type="dxa"/>
             </w:tcMar>
             <w:vAlign w:val="center"/>
           </w:tcPr>
@@ -915,13 +994,7 @@
               <w:pStyle w:val="Normal"/>
               <w:spacing w:lineRule="auto" w:line="240" w:before="0" w:after="0"/>
               <w:jc w:val="center"/>
-              <w:rPr>
-                <w:rFonts w:ascii="Verdana" w:hAnsi="Verdana" w:eastAsia="Times New Roman" w:cs="Calibri"/>
-                <w:color w:val="000000"/>
-                <w:sz w:val="20"/>
-                <w:szCs w:val="20"/>
-                <w:lang w:eastAsia="es-CO"/>
-              </w:rPr>
+              <w:rPr/>
             </w:pPr>
             <w:r>
               <w:rPr>
@@ -931,17 +1004,7 @@
                 <w:szCs w:val="20"/>
                 <w:lang w:eastAsia="es-CO"/>
               </w:rPr>
-              <w:t> </w:t>
-            </w:r>
-            <w:r>
-              <w:rPr>
-                <w:rFonts w:eastAsia="Times New Roman" w:cs="Calibri" w:ascii="Verdana" w:hAnsi="Verdana"/>
-                <w:color w:val="000000"/>
-                <w:sz w:val="20"/>
-                <w:szCs w:val="20"/>
-                <w:lang w:eastAsia="es-CO"/>
-              </w:rPr>
-              <w:t>Desarrollar plan de pruebas</w:t>
+              <w:t>Mockup de eliminación de reserva</w:t>
             </w:r>
           </w:p>
         </w:tc>
@@ -958,7 +1021,7 @@
             </w:tcBorders>
             <w:shd w:color="auto" w:fill="auto" w:val="clear"/>
             <w:tcMar>
-              <w:left w:w="60" w:type="dxa"/>
+              <w:left w:w="55" w:type="dxa"/>
             </w:tcMar>
             <w:vAlign w:val="center"/>
           </w:tcPr>
@@ -967,13 +1030,7 @@
               <w:pStyle w:val="Normal"/>
               <w:spacing w:lineRule="auto" w:line="240" w:before="0" w:after="0"/>
               <w:jc w:val="center"/>
-              <w:rPr>
-                <w:rFonts w:ascii="Verdana" w:hAnsi="Verdana" w:eastAsia="Times New Roman" w:cs="Calibri"/>
-                <w:color w:val="000000"/>
-                <w:sz w:val="20"/>
-                <w:szCs w:val="20"/>
-                <w:lang w:eastAsia="es-CO"/>
-              </w:rPr>
+              <w:rPr/>
             </w:pPr>
             <w:r>
               <w:rPr>
@@ -983,7 +1040,37 @@
                 <w:szCs w:val="20"/>
                 <w:lang w:eastAsia="es-CO"/>
               </w:rPr>
-              <w:t>Sebastián Sanches Gomez </w:t>
+              <w:t xml:space="preserve">Juan </w:t>
+            </w:r>
+            <w:r>
+              <w:rPr>
+                <w:rFonts w:eastAsia="Times New Roman" w:cs="Calibri" w:ascii="Verdana" w:hAnsi="Verdana"/>
+                <w:color w:val="000000"/>
+                <w:sz w:val="20"/>
+                <w:szCs w:val="20"/>
+                <w:lang w:eastAsia="es-CO"/>
+              </w:rPr>
+              <w:t>Sebastián Sanche</w:t>
+            </w:r>
+            <w:r>
+              <w:rPr>
+                <w:rFonts w:eastAsia="Times New Roman" w:cs="Calibri" w:ascii="Verdana" w:hAnsi="Verdana"/>
+                <w:color w:val="000000"/>
+                <w:sz w:val="20"/>
+                <w:szCs w:val="20"/>
+                <w:lang w:eastAsia="es-CO"/>
+              </w:rPr>
+              <w:t>z</w:t>
+            </w:r>
+            <w:r>
+              <w:rPr>
+                <w:rFonts w:eastAsia="Times New Roman" w:cs="Calibri" w:ascii="Verdana" w:hAnsi="Verdana"/>
+                <w:color w:val="000000"/>
+                <w:sz w:val="20"/>
+                <w:szCs w:val="20"/>
+                <w:lang w:eastAsia="es-CO"/>
+              </w:rPr>
+              <w:t xml:space="preserve"> Gomez </w:t>
             </w:r>
           </w:p>
         </w:tc>
@@ -1000,7 +1087,7 @@
             </w:tcBorders>
             <w:shd w:color="auto" w:fill="auto" w:val="clear"/>
             <w:tcMar>
-              <w:left w:w="60" w:type="dxa"/>
+              <w:left w:w="55" w:type="dxa"/>
             </w:tcMar>
             <w:vAlign w:val="center"/>
           </w:tcPr>
@@ -1009,13 +1096,7 @@
               <w:pStyle w:val="Normal"/>
               <w:spacing w:lineRule="auto" w:line="240" w:before="0" w:after="0"/>
               <w:jc w:val="center"/>
-              <w:rPr>
-                <w:rFonts w:ascii="Verdana" w:hAnsi="Verdana" w:eastAsia="Times New Roman" w:cs="Calibri"/>
-                <w:color w:val="000000"/>
-                <w:sz w:val="20"/>
-                <w:szCs w:val="20"/>
-                <w:lang w:eastAsia="es-CO"/>
-              </w:rPr>
+              <w:rPr/>
             </w:pPr>
             <w:r>
               <w:rPr>
@@ -1025,7 +1106,37 @@
                 <w:szCs w:val="20"/>
                 <w:lang w:eastAsia="es-CO"/>
               </w:rPr>
-              <w:t>24-05-2019 </w:t>
+              <w:t>05</w:t>
+            </w:r>
+            <w:r>
+              <w:rPr>
+                <w:rFonts w:eastAsia="Times New Roman" w:cs="Calibri" w:ascii="Verdana" w:hAnsi="Verdana"/>
+                <w:color w:val="000000"/>
+                <w:sz w:val="20"/>
+                <w:szCs w:val="20"/>
+                <w:lang w:eastAsia="es-CO"/>
+              </w:rPr>
+              <w:t>-0</w:t>
+            </w:r>
+            <w:r>
+              <w:rPr>
+                <w:rFonts w:eastAsia="Times New Roman" w:cs="Calibri" w:ascii="Verdana" w:hAnsi="Verdana"/>
+                <w:color w:val="000000"/>
+                <w:sz w:val="20"/>
+                <w:szCs w:val="20"/>
+                <w:lang w:eastAsia="es-CO"/>
+              </w:rPr>
+              <w:t>6</w:t>
+            </w:r>
+            <w:r>
+              <w:rPr>
+                <w:rFonts w:eastAsia="Times New Roman" w:cs="Calibri" w:ascii="Verdana" w:hAnsi="Verdana"/>
+                <w:color w:val="000000"/>
+                <w:sz w:val="20"/>
+                <w:szCs w:val="20"/>
+                <w:lang w:eastAsia="es-CO"/>
+              </w:rPr>
+              <w:t>-2019 </w:t>
             </w:r>
           </w:p>
         </w:tc>
@@ -1040,14 +1151,14 @@
             <w:tcBorders>
               <w:top w:val="double" w:sz="6" w:space="0" w:color="00000A"/>
               <w:left w:val="single" w:sz="4" w:space="0" w:color="00000A"/>
-              <w:bottom w:val="single" w:sz="4" w:space="0" w:color="00000A"/>
+              <w:bottom w:val="double" w:sz="6" w:space="0" w:color="00000A"/>
               <w:right w:val="single" w:sz="4" w:space="0" w:color="00000A"/>
-              <w:insideH w:val="single" w:sz="4" w:space="0" w:color="00000A"/>
+              <w:insideH w:val="double" w:sz="6" w:space="0" w:color="00000A"/>
               <w:insideV w:val="single" w:sz="4" w:space="0" w:color="00000A"/>
             </w:tcBorders>
             <w:shd w:color="auto" w:fill="auto" w:val="clear"/>
             <w:tcMar>
-              <w:left w:w="60" w:type="dxa"/>
+              <w:left w:w="55" w:type="dxa"/>
             </w:tcMar>
             <w:vAlign w:val="center"/>
           </w:tcPr>
@@ -1056,13 +1167,7 @@
               <w:pStyle w:val="Normal"/>
               <w:spacing w:lineRule="auto" w:line="240" w:before="0" w:after="0"/>
               <w:jc w:val="center"/>
-              <w:rPr>
-                <w:rFonts w:ascii="Verdana" w:hAnsi="Verdana" w:eastAsia="Times New Roman" w:cs="Calibri"/>
-                <w:color w:val="000000"/>
-                <w:sz w:val="20"/>
-                <w:szCs w:val="20"/>
-                <w:lang w:eastAsia="es-CO"/>
-              </w:rPr>
+              <w:rPr/>
             </w:pPr>
             <w:r>
               <w:rPr>
@@ -1072,7 +1177,7 @@
                 <w:szCs w:val="20"/>
                 <w:lang w:eastAsia="es-CO"/>
               </w:rPr>
-              <w:t>Realizar mockup de eliminar reservas</w:t>
+              <w:t>Plan de pruebas</w:t>
             </w:r>
           </w:p>
         </w:tc>
@@ -1082,14 +1187,14 @@
             <w:tcBorders>
               <w:top w:val="double" w:sz="6" w:space="0" w:color="00000A"/>
               <w:left w:val="single" w:sz="4" w:space="0" w:color="00000A"/>
-              <w:bottom w:val="single" w:sz="4" w:space="0" w:color="00000A"/>
+              <w:bottom w:val="double" w:sz="6" w:space="0" w:color="00000A"/>
               <w:right w:val="single" w:sz="4" w:space="0" w:color="00000A"/>
-              <w:insideH w:val="single" w:sz="4" w:space="0" w:color="00000A"/>
+              <w:insideH w:val="double" w:sz="6" w:space="0" w:color="00000A"/>
               <w:insideV w:val="single" w:sz="4" w:space="0" w:color="00000A"/>
             </w:tcBorders>
             <w:shd w:color="auto" w:fill="auto" w:val="clear"/>
             <w:tcMar>
-              <w:left w:w="60" w:type="dxa"/>
+              <w:left w:w="55" w:type="dxa"/>
             </w:tcMar>
             <w:vAlign w:val="center"/>
           </w:tcPr>
@@ -1098,14 +1203,18 @@
               <w:pStyle w:val="Normal"/>
               <w:spacing w:lineRule="auto" w:line="240" w:before="0" w:after="0"/>
               <w:jc w:val="center"/>
+              <w:rPr/>
+            </w:pPr>
+            <w:r>
               <w:rPr>
-                <w:rFonts w:ascii="Verdana" w:hAnsi="Verdana" w:eastAsia="Times New Roman" w:cs="Calibri"/>
+                <w:rFonts w:eastAsia="Times New Roman" w:cs="Calibri" w:ascii="Verdana" w:hAnsi="Verdana"/>
                 <w:color w:val="000000"/>
                 <w:sz w:val="20"/>
                 <w:szCs w:val="20"/>
                 <w:lang w:eastAsia="es-CO"/>
               </w:rPr>
-            </w:pPr>
+              <w:t xml:space="preserve">Juan </w:t>
+            </w:r>
             <w:r>
               <w:rPr>
                 <w:rFonts w:eastAsia="Times New Roman" w:cs="Calibri" w:ascii="Verdana" w:hAnsi="Verdana"/>
@@ -1124,14 +1233,14 @@
             <w:tcBorders>
               <w:top w:val="double" w:sz="6" w:space="0" w:color="00000A"/>
               <w:left w:val="single" w:sz="4" w:space="0" w:color="00000A"/>
-              <w:bottom w:val="single" w:sz="4" w:space="0" w:color="00000A"/>
+              <w:bottom w:val="double" w:sz="6" w:space="0" w:color="00000A"/>
               <w:right w:val="single" w:sz="4" w:space="0" w:color="00000A"/>
-              <w:insideH w:val="single" w:sz="4" w:space="0" w:color="00000A"/>
+              <w:insideH w:val="double" w:sz="6" w:space="0" w:color="00000A"/>
               <w:insideV w:val="single" w:sz="4" w:space="0" w:color="00000A"/>
             </w:tcBorders>
             <w:shd w:color="auto" w:fill="auto" w:val="clear"/>
             <w:tcMar>
-              <w:left w:w="60" w:type="dxa"/>
+              <w:left w:w="55" w:type="dxa"/>
             </w:tcMar>
             <w:vAlign w:val="center"/>
           </w:tcPr>
@@ -1140,13 +1249,7 @@
               <w:pStyle w:val="Normal"/>
               <w:spacing w:lineRule="auto" w:line="240" w:before="0" w:after="0"/>
               <w:jc w:val="center"/>
-              <w:rPr>
-                <w:rFonts w:ascii="Verdana" w:hAnsi="Verdana" w:eastAsia="Times New Roman" w:cs="Calibri"/>
-                <w:color w:val="000000"/>
-                <w:sz w:val="20"/>
-                <w:szCs w:val="20"/>
-                <w:lang w:eastAsia="es-CO"/>
-              </w:rPr>
+              <w:rPr/>
             </w:pPr>
             <w:r>
               <w:rPr>
@@ -1156,7 +1259,651 @@
                 <w:szCs w:val="20"/>
                 <w:lang w:eastAsia="es-CO"/>
               </w:rPr>
-              <w:t>Por definir</w:t>
+              <w:t>05-06-2019</w:t>
+            </w:r>
+          </w:p>
+        </w:tc>
+      </w:tr>
+      <w:tr>
+        <w:trPr>
+          <w:trHeight w:val="375" w:hRule="atLeast"/>
+        </w:trPr>
+        <w:tc>
+          <w:tcPr>
+            <w:tcW w:w="3975" w:type="dxa"/>
+            <w:tcBorders>
+              <w:left w:val="single" w:sz="4" w:space="0" w:color="00000A"/>
+              <w:bottom w:val="double" w:sz="6" w:space="0" w:color="00000A"/>
+              <w:right w:val="single" w:sz="4" w:space="0" w:color="00000A"/>
+              <w:insideH w:val="double" w:sz="6" w:space="0" w:color="00000A"/>
+              <w:insideV w:val="single" w:sz="4" w:space="0" w:color="00000A"/>
+            </w:tcBorders>
+            <w:shd w:color="auto" w:fill="auto" w:val="clear"/>
+            <w:tcMar>
+              <w:left w:w="55" w:type="dxa"/>
+            </w:tcMar>
+            <w:vAlign w:val="center"/>
+          </w:tcPr>
+          <w:p>
+            <w:pPr>
+              <w:pStyle w:val="Normal"/>
+              <w:spacing w:lineRule="auto" w:line="240" w:before="0" w:after="0"/>
+              <w:jc w:val="center"/>
+              <w:rPr/>
+            </w:pPr>
+            <w:r>
+              <w:rPr/>
+              <w:t>Implementar pruebas</w:t>
+            </w:r>
+          </w:p>
+        </w:tc>
+        <w:tc>
+          <w:tcPr>
+            <w:tcW w:w="3539" w:type="dxa"/>
+            <w:tcBorders>
+              <w:left w:val="single" w:sz="4" w:space="0" w:color="00000A"/>
+              <w:bottom w:val="double" w:sz="6" w:space="0" w:color="00000A"/>
+              <w:right w:val="single" w:sz="4" w:space="0" w:color="00000A"/>
+              <w:insideH w:val="double" w:sz="6" w:space="0" w:color="00000A"/>
+              <w:insideV w:val="single" w:sz="4" w:space="0" w:color="00000A"/>
+            </w:tcBorders>
+            <w:shd w:color="auto" w:fill="auto" w:val="clear"/>
+            <w:tcMar>
+              <w:left w:w="55" w:type="dxa"/>
+            </w:tcMar>
+            <w:vAlign w:val="center"/>
+          </w:tcPr>
+          <w:p>
+            <w:pPr>
+              <w:pStyle w:val="Normal"/>
+              <w:spacing w:lineRule="auto" w:line="240" w:before="0" w:after="0"/>
+              <w:jc w:val="center"/>
+              <w:rPr/>
+            </w:pPr>
+            <w:r>
+              <w:rPr/>
+              <w:t>Juan Sebastián Sánchez Gómez</w:t>
+            </w:r>
+          </w:p>
+        </w:tc>
+        <w:tc>
+          <w:tcPr>
+            <w:tcW w:w="1417" w:type="dxa"/>
+            <w:tcBorders>
+              <w:left w:val="single" w:sz="4" w:space="0" w:color="00000A"/>
+              <w:bottom w:val="double" w:sz="6" w:space="0" w:color="00000A"/>
+              <w:right w:val="single" w:sz="4" w:space="0" w:color="00000A"/>
+              <w:insideH w:val="double" w:sz="6" w:space="0" w:color="00000A"/>
+              <w:insideV w:val="single" w:sz="4" w:space="0" w:color="00000A"/>
+            </w:tcBorders>
+            <w:shd w:color="auto" w:fill="auto" w:val="clear"/>
+            <w:tcMar>
+              <w:left w:w="55" w:type="dxa"/>
+            </w:tcMar>
+            <w:vAlign w:val="center"/>
+          </w:tcPr>
+          <w:p>
+            <w:pPr>
+              <w:pStyle w:val="Normal"/>
+              <w:spacing w:lineRule="auto" w:line="240" w:before="0" w:after="0"/>
+              <w:jc w:val="center"/>
+              <w:rPr/>
+            </w:pPr>
+            <w:r>
+              <w:rPr/>
+              <w:t>06-06-2019</w:t>
+            </w:r>
+          </w:p>
+        </w:tc>
+      </w:tr>
+      <w:tr>
+        <w:trPr>
+          <w:trHeight w:val="375" w:hRule="atLeast"/>
+        </w:trPr>
+        <w:tc>
+          <w:tcPr>
+            <w:tcW w:w="3975" w:type="dxa"/>
+            <w:tcBorders>
+              <w:left w:val="single" w:sz="4" w:space="0" w:color="00000A"/>
+              <w:bottom w:val="double" w:sz="6" w:space="0" w:color="00000A"/>
+              <w:right w:val="single" w:sz="4" w:space="0" w:color="00000A"/>
+              <w:insideH w:val="double" w:sz="6" w:space="0" w:color="00000A"/>
+              <w:insideV w:val="single" w:sz="4" w:space="0" w:color="00000A"/>
+            </w:tcBorders>
+            <w:shd w:color="auto" w:fill="auto" w:val="clear"/>
+            <w:tcMar>
+              <w:left w:w="55" w:type="dxa"/>
+            </w:tcMar>
+            <w:vAlign w:val="center"/>
+          </w:tcPr>
+          <w:p>
+            <w:pPr>
+              <w:pStyle w:val="Normal"/>
+              <w:spacing w:lineRule="auto" w:line="240" w:before="0" w:after="0"/>
+              <w:jc w:val="center"/>
+              <w:rPr/>
+            </w:pPr>
+            <w:r>
+              <w:rPr/>
+              <w:t>Enlace con base de datos</w:t>
+            </w:r>
+          </w:p>
+        </w:tc>
+        <w:tc>
+          <w:tcPr>
+            <w:tcW w:w="3539" w:type="dxa"/>
+            <w:tcBorders>
+              <w:left w:val="single" w:sz="4" w:space="0" w:color="00000A"/>
+              <w:bottom w:val="double" w:sz="6" w:space="0" w:color="00000A"/>
+              <w:right w:val="single" w:sz="4" w:space="0" w:color="00000A"/>
+              <w:insideH w:val="double" w:sz="6" w:space="0" w:color="00000A"/>
+              <w:insideV w:val="single" w:sz="4" w:space="0" w:color="00000A"/>
+            </w:tcBorders>
+            <w:shd w:color="auto" w:fill="auto" w:val="clear"/>
+            <w:tcMar>
+              <w:left w:w="55" w:type="dxa"/>
+            </w:tcMar>
+            <w:vAlign w:val="center"/>
+          </w:tcPr>
+          <w:p>
+            <w:pPr>
+              <w:pStyle w:val="Normal"/>
+              <w:spacing w:lineRule="auto" w:line="240" w:before="0" w:after="0"/>
+              <w:jc w:val="center"/>
+              <w:rPr/>
+            </w:pPr>
+            <w:r>
+              <w:rPr/>
+              <w:t>Andrés Felipe Bravo</w:t>
+            </w:r>
+          </w:p>
+        </w:tc>
+        <w:tc>
+          <w:tcPr>
+            <w:tcW w:w="1417" w:type="dxa"/>
+            <w:tcBorders>
+              <w:left w:val="single" w:sz="4" w:space="0" w:color="00000A"/>
+              <w:bottom w:val="double" w:sz="6" w:space="0" w:color="00000A"/>
+              <w:right w:val="single" w:sz="4" w:space="0" w:color="00000A"/>
+              <w:insideH w:val="double" w:sz="6" w:space="0" w:color="00000A"/>
+              <w:insideV w:val="single" w:sz="4" w:space="0" w:color="00000A"/>
+            </w:tcBorders>
+            <w:shd w:color="auto" w:fill="auto" w:val="clear"/>
+            <w:tcMar>
+              <w:left w:w="55" w:type="dxa"/>
+            </w:tcMar>
+            <w:vAlign w:val="center"/>
+          </w:tcPr>
+          <w:p>
+            <w:pPr>
+              <w:pStyle w:val="Normal"/>
+              <w:spacing w:lineRule="auto" w:line="240" w:before="0" w:after="0"/>
+              <w:jc w:val="center"/>
+              <w:rPr/>
+            </w:pPr>
+            <w:r>
+              <w:rPr/>
+              <w:t>05-06-2019</w:t>
+            </w:r>
+          </w:p>
+        </w:tc>
+      </w:tr>
+      <w:tr>
+        <w:trPr>
+          <w:trHeight w:val="375" w:hRule="atLeast"/>
+        </w:trPr>
+        <w:tc>
+          <w:tcPr>
+            <w:tcW w:w="3975" w:type="dxa"/>
+            <w:tcBorders>
+              <w:left w:val="single" w:sz="4" w:space="0" w:color="00000A"/>
+              <w:bottom w:val="double" w:sz="6" w:space="0" w:color="00000A"/>
+              <w:right w:val="single" w:sz="4" w:space="0" w:color="00000A"/>
+              <w:insideH w:val="double" w:sz="6" w:space="0" w:color="00000A"/>
+              <w:insideV w:val="single" w:sz="4" w:space="0" w:color="00000A"/>
+            </w:tcBorders>
+            <w:shd w:color="auto" w:fill="auto" w:val="clear"/>
+            <w:tcMar>
+              <w:left w:w="55" w:type="dxa"/>
+            </w:tcMar>
+            <w:vAlign w:val="center"/>
+          </w:tcPr>
+          <w:p>
+            <w:pPr>
+              <w:pStyle w:val="Normal"/>
+              <w:spacing w:lineRule="auto" w:line="240" w:before="0" w:after="0"/>
+              <w:jc w:val="center"/>
+              <w:rPr/>
+            </w:pPr>
+            <w:r>
+              <w:rPr/>
+              <w:t>Notificaciones</w:t>
+            </w:r>
+          </w:p>
+        </w:tc>
+        <w:tc>
+          <w:tcPr>
+            <w:tcW w:w="3539" w:type="dxa"/>
+            <w:tcBorders>
+              <w:left w:val="single" w:sz="4" w:space="0" w:color="00000A"/>
+              <w:bottom w:val="double" w:sz="6" w:space="0" w:color="00000A"/>
+              <w:right w:val="single" w:sz="4" w:space="0" w:color="00000A"/>
+              <w:insideH w:val="double" w:sz="6" w:space="0" w:color="00000A"/>
+              <w:insideV w:val="single" w:sz="4" w:space="0" w:color="00000A"/>
+            </w:tcBorders>
+            <w:shd w:color="auto" w:fill="auto" w:val="clear"/>
+            <w:tcMar>
+              <w:left w:w="55" w:type="dxa"/>
+            </w:tcMar>
+            <w:vAlign w:val="center"/>
+          </w:tcPr>
+          <w:p>
+            <w:pPr>
+              <w:pStyle w:val="Normal"/>
+              <w:spacing w:lineRule="auto" w:line="240" w:before="0" w:after="0"/>
+              <w:jc w:val="center"/>
+              <w:rPr/>
+            </w:pPr>
+            <w:r>
+              <w:rPr/>
+              <w:t>Andrés Felipe Bravo</w:t>
+            </w:r>
+          </w:p>
+        </w:tc>
+        <w:tc>
+          <w:tcPr>
+            <w:tcW w:w="1417" w:type="dxa"/>
+            <w:tcBorders>
+              <w:left w:val="single" w:sz="4" w:space="0" w:color="00000A"/>
+              <w:bottom w:val="double" w:sz="6" w:space="0" w:color="00000A"/>
+              <w:right w:val="single" w:sz="4" w:space="0" w:color="00000A"/>
+              <w:insideH w:val="double" w:sz="6" w:space="0" w:color="00000A"/>
+              <w:insideV w:val="single" w:sz="4" w:space="0" w:color="00000A"/>
+            </w:tcBorders>
+            <w:shd w:color="auto" w:fill="auto" w:val="clear"/>
+            <w:tcMar>
+              <w:left w:w="55" w:type="dxa"/>
+            </w:tcMar>
+            <w:vAlign w:val="center"/>
+          </w:tcPr>
+          <w:p>
+            <w:pPr>
+              <w:pStyle w:val="Normal"/>
+              <w:spacing w:lineRule="auto" w:line="240" w:before="0" w:after="0"/>
+              <w:jc w:val="center"/>
+              <w:rPr/>
+            </w:pPr>
+            <w:r>
+              <w:rPr/>
+              <w:t>05-06-2019</w:t>
+            </w:r>
+          </w:p>
+        </w:tc>
+      </w:tr>
+      <w:tr>
+        <w:trPr>
+          <w:trHeight w:val="375" w:hRule="atLeast"/>
+        </w:trPr>
+        <w:tc>
+          <w:tcPr>
+            <w:tcW w:w="3975" w:type="dxa"/>
+            <w:tcBorders>
+              <w:left w:val="single" w:sz="4" w:space="0" w:color="00000A"/>
+              <w:bottom w:val="double" w:sz="6" w:space="0" w:color="00000A"/>
+              <w:right w:val="single" w:sz="4" w:space="0" w:color="00000A"/>
+              <w:insideH w:val="double" w:sz="6" w:space="0" w:color="00000A"/>
+              <w:insideV w:val="single" w:sz="4" w:space="0" w:color="00000A"/>
+            </w:tcBorders>
+            <w:shd w:color="auto" w:fill="auto" w:val="clear"/>
+            <w:tcMar>
+              <w:left w:w="55" w:type="dxa"/>
+            </w:tcMar>
+            <w:vAlign w:val="center"/>
+          </w:tcPr>
+          <w:p>
+            <w:pPr>
+              <w:pStyle w:val="Normal"/>
+              <w:spacing w:lineRule="auto" w:line="240" w:before="0" w:after="0"/>
+              <w:jc w:val="center"/>
+              <w:rPr/>
+            </w:pPr>
+            <w:r>
+              <w:rPr/>
+              <w:t>Vista para eliminar reservas</w:t>
+            </w:r>
+          </w:p>
+        </w:tc>
+        <w:tc>
+          <w:tcPr>
+            <w:tcW w:w="3539" w:type="dxa"/>
+            <w:tcBorders>
+              <w:left w:val="single" w:sz="4" w:space="0" w:color="00000A"/>
+              <w:bottom w:val="double" w:sz="6" w:space="0" w:color="00000A"/>
+              <w:right w:val="single" w:sz="4" w:space="0" w:color="00000A"/>
+              <w:insideH w:val="double" w:sz="6" w:space="0" w:color="00000A"/>
+              <w:insideV w:val="single" w:sz="4" w:space="0" w:color="00000A"/>
+            </w:tcBorders>
+            <w:shd w:color="auto" w:fill="auto" w:val="clear"/>
+            <w:tcMar>
+              <w:left w:w="55" w:type="dxa"/>
+            </w:tcMar>
+            <w:vAlign w:val="center"/>
+          </w:tcPr>
+          <w:p>
+            <w:pPr>
+              <w:pStyle w:val="Normal"/>
+              <w:spacing w:lineRule="auto" w:line="240" w:before="0" w:after="0"/>
+              <w:jc w:val="center"/>
+              <w:rPr/>
+            </w:pPr>
+            <w:r>
+              <w:rPr/>
+              <w:t>Hector Mesa</w:t>
+            </w:r>
+          </w:p>
+        </w:tc>
+        <w:tc>
+          <w:tcPr>
+            <w:tcW w:w="1417" w:type="dxa"/>
+            <w:tcBorders>
+              <w:left w:val="single" w:sz="4" w:space="0" w:color="00000A"/>
+              <w:bottom w:val="double" w:sz="6" w:space="0" w:color="00000A"/>
+              <w:right w:val="single" w:sz="4" w:space="0" w:color="00000A"/>
+              <w:insideH w:val="double" w:sz="6" w:space="0" w:color="00000A"/>
+              <w:insideV w:val="single" w:sz="4" w:space="0" w:color="00000A"/>
+            </w:tcBorders>
+            <w:shd w:color="auto" w:fill="auto" w:val="clear"/>
+            <w:tcMar>
+              <w:left w:w="55" w:type="dxa"/>
+            </w:tcMar>
+            <w:vAlign w:val="center"/>
+          </w:tcPr>
+          <w:p>
+            <w:pPr>
+              <w:pStyle w:val="Normal"/>
+              <w:spacing w:lineRule="auto" w:line="240" w:before="0" w:after="0"/>
+              <w:jc w:val="center"/>
+              <w:rPr/>
+            </w:pPr>
+            <w:r>
+              <w:rPr/>
+              <w:t>05-06-2019</w:t>
+            </w:r>
+          </w:p>
+        </w:tc>
+      </w:tr>
+      <w:tr>
+        <w:trPr>
+          <w:trHeight w:val="375" w:hRule="atLeast"/>
+        </w:trPr>
+        <w:tc>
+          <w:tcPr>
+            <w:tcW w:w="3975" w:type="dxa"/>
+            <w:tcBorders>
+              <w:left w:val="single" w:sz="4" w:space="0" w:color="00000A"/>
+              <w:bottom w:val="double" w:sz="6" w:space="0" w:color="00000A"/>
+              <w:right w:val="single" w:sz="4" w:space="0" w:color="00000A"/>
+              <w:insideH w:val="double" w:sz="6" w:space="0" w:color="00000A"/>
+              <w:insideV w:val="single" w:sz="4" w:space="0" w:color="00000A"/>
+            </w:tcBorders>
+            <w:shd w:color="auto" w:fill="auto" w:val="clear"/>
+            <w:tcMar>
+              <w:left w:w="55" w:type="dxa"/>
+            </w:tcMar>
+            <w:vAlign w:val="center"/>
+          </w:tcPr>
+          <w:p>
+            <w:pPr>
+              <w:pStyle w:val="Normal"/>
+              <w:spacing w:lineRule="auto" w:line="240" w:before="0" w:after="0"/>
+              <w:jc w:val="center"/>
+              <w:rPr/>
+            </w:pPr>
+            <w:r>
+              <w:rPr/>
+              <w:t>Enlace con API de Google Maps</w:t>
+            </w:r>
+          </w:p>
+        </w:tc>
+        <w:tc>
+          <w:tcPr>
+            <w:tcW w:w="3539" w:type="dxa"/>
+            <w:tcBorders>
+              <w:left w:val="single" w:sz="4" w:space="0" w:color="00000A"/>
+              <w:bottom w:val="double" w:sz="6" w:space="0" w:color="00000A"/>
+              <w:right w:val="single" w:sz="4" w:space="0" w:color="00000A"/>
+              <w:insideH w:val="double" w:sz="6" w:space="0" w:color="00000A"/>
+              <w:insideV w:val="single" w:sz="4" w:space="0" w:color="00000A"/>
+            </w:tcBorders>
+            <w:shd w:color="auto" w:fill="auto" w:val="clear"/>
+            <w:tcMar>
+              <w:left w:w="55" w:type="dxa"/>
+            </w:tcMar>
+            <w:vAlign w:val="center"/>
+          </w:tcPr>
+          <w:p>
+            <w:pPr>
+              <w:pStyle w:val="Normal"/>
+              <w:spacing w:lineRule="auto" w:line="240" w:before="0" w:after="0"/>
+              <w:jc w:val="center"/>
+              <w:rPr/>
+            </w:pPr>
+            <w:r>
+              <w:rPr/>
+              <w:t>Andrés Felipe Bravo</w:t>
+            </w:r>
+          </w:p>
+        </w:tc>
+        <w:tc>
+          <w:tcPr>
+            <w:tcW w:w="1417" w:type="dxa"/>
+            <w:tcBorders>
+              <w:left w:val="single" w:sz="4" w:space="0" w:color="00000A"/>
+              <w:bottom w:val="double" w:sz="6" w:space="0" w:color="00000A"/>
+              <w:right w:val="single" w:sz="4" w:space="0" w:color="00000A"/>
+              <w:insideH w:val="double" w:sz="6" w:space="0" w:color="00000A"/>
+              <w:insideV w:val="single" w:sz="4" w:space="0" w:color="00000A"/>
+            </w:tcBorders>
+            <w:shd w:color="auto" w:fill="auto" w:val="clear"/>
+            <w:tcMar>
+              <w:left w:w="55" w:type="dxa"/>
+            </w:tcMar>
+            <w:vAlign w:val="center"/>
+          </w:tcPr>
+          <w:p>
+            <w:pPr>
+              <w:pStyle w:val="Normal"/>
+              <w:spacing w:lineRule="auto" w:line="240" w:before="0" w:after="0"/>
+              <w:jc w:val="center"/>
+              <w:rPr/>
+            </w:pPr>
+            <w:r>
+              <w:rPr/>
+              <w:t>05-06-2019</w:t>
+            </w:r>
+          </w:p>
+        </w:tc>
+      </w:tr>
+      <w:tr>
+        <w:trPr>
+          <w:trHeight w:val="375" w:hRule="atLeast"/>
+        </w:trPr>
+        <w:tc>
+          <w:tcPr>
+            <w:tcW w:w="3975" w:type="dxa"/>
+            <w:tcBorders>
+              <w:left w:val="single" w:sz="4" w:space="0" w:color="00000A"/>
+              <w:bottom w:val="double" w:sz="6" w:space="0" w:color="00000A"/>
+              <w:right w:val="single" w:sz="4" w:space="0" w:color="00000A"/>
+              <w:insideH w:val="double" w:sz="6" w:space="0" w:color="00000A"/>
+              <w:insideV w:val="single" w:sz="4" w:space="0" w:color="00000A"/>
+            </w:tcBorders>
+            <w:shd w:color="auto" w:fill="auto" w:val="clear"/>
+            <w:tcMar>
+              <w:left w:w="55" w:type="dxa"/>
+            </w:tcMar>
+            <w:vAlign w:val="center"/>
+          </w:tcPr>
+          <w:p>
+            <w:pPr>
+              <w:pStyle w:val="Normal"/>
+              <w:spacing w:lineRule="auto" w:line="240" w:before="0" w:after="0"/>
+              <w:jc w:val="center"/>
+              <w:rPr/>
+            </w:pPr>
+            <w:r>
+              <w:rPr/>
+              <w:t>Enlace con redes sociales en back</w:t>
+            </w:r>
+          </w:p>
+        </w:tc>
+        <w:tc>
+          <w:tcPr>
+            <w:tcW w:w="3539" w:type="dxa"/>
+            <w:tcBorders>
+              <w:left w:val="single" w:sz="4" w:space="0" w:color="00000A"/>
+              <w:bottom w:val="double" w:sz="6" w:space="0" w:color="00000A"/>
+              <w:right w:val="single" w:sz="4" w:space="0" w:color="00000A"/>
+              <w:insideH w:val="double" w:sz="6" w:space="0" w:color="00000A"/>
+              <w:insideV w:val="single" w:sz="4" w:space="0" w:color="00000A"/>
+            </w:tcBorders>
+            <w:shd w:color="auto" w:fill="auto" w:val="clear"/>
+            <w:tcMar>
+              <w:left w:w="55" w:type="dxa"/>
+            </w:tcMar>
+            <w:vAlign w:val="center"/>
+          </w:tcPr>
+          <w:p>
+            <w:pPr>
+              <w:pStyle w:val="Normal"/>
+              <w:spacing w:lineRule="auto" w:line="240" w:before="0" w:after="0"/>
+              <w:jc w:val="center"/>
+              <w:rPr/>
+            </w:pPr>
+            <w:r>
+              <w:rPr/>
+              <w:t>Andrés Felipe Bravo</w:t>
+            </w:r>
+          </w:p>
+        </w:tc>
+        <w:tc>
+          <w:tcPr>
+            <w:tcW w:w="1417" w:type="dxa"/>
+            <w:tcBorders>
+              <w:left w:val="single" w:sz="4" w:space="0" w:color="00000A"/>
+              <w:bottom w:val="double" w:sz="6" w:space="0" w:color="00000A"/>
+              <w:right w:val="single" w:sz="4" w:space="0" w:color="00000A"/>
+              <w:insideH w:val="double" w:sz="6" w:space="0" w:color="00000A"/>
+              <w:insideV w:val="single" w:sz="4" w:space="0" w:color="00000A"/>
+            </w:tcBorders>
+            <w:shd w:color="auto" w:fill="auto" w:val="clear"/>
+            <w:tcMar>
+              <w:left w:w="55" w:type="dxa"/>
+            </w:tcMar>
+            <w:vAlign w:val="center"/>
+          </w:tcPr>
+          <w:p>
+            <w:pPr>
+              <w:pStyle w:val="Normal"/>
+              <w:spacing w:lineRule="auto" w:line="240" w:before="0" w:after="0"/>
+              <w:jc w:val="center"/>
+              <w:rPr/>
+            </w:pPr>
+            <w:r>
+              <w:rPr/>
+              <w:t>05-06-2019</w:t>
+            </w:r>
+          </w:p>
+        </w:tc>
+      </w:tr>
+      <w:tr>
+        <w:trPr>
+          <w:trHeight w:val="375" w:hRule="atLeast"/>
+        </w:trPr>
+        <w:tc>
+          <w:tcPr>
+            <w:tcW w:w="3975" w:type="dxa"/>
+            <w:tcBorders>
+              <w:left w:val="single" w:sz="4" w:space="0" w:color="00000A"/>
+              <w:bottom w:val="single" w:sz="4" w:space="0" w:color="00000A"/>
+              <w:right w:val="single" w:sz="4" w:space="0" w:color="00000A"/>
+              <w:insideH w:val="single" w:sz="4" w:space="0" w:color="00000A"/>
+              <w:insideV w:val="single" w:sz="4" w:space="0" w:color="00000A"/>
+            </w:tcBorders>
+            <w:shd w:color="auto" w:fill="auto" w:val="clear"/>
+            <w:tcMar>
+              <w:left w:w="55" w:type="dxa"/>
+            </w:tcMar>
+            <w:vAlign w:val="center"/>
+          </w:tcPr>
+          <w:p>
+            <w:pPr>
+              <w:pStyle w:val="Normal"/>
+              <w:spacing w:lineRule="auto" w:line="240" w:before="0" w:after="0"/>
+              <w:jc w:val="center"/>
+              <w:rPr/>
+            </w:pPr>
+            <w:r>
+              <w:rPr/>
+              <w:t>Desarrollo del manual</w:t>
+            </w:r>
+          </w:p>
+        </w:tc>
+        <w:tc>
+          <w:tcPr>
+            <w:tcW w:w="3539" w:type="dxa"/>
+            <w:tcBorders>
+              <w:left w:val="single" w:sz="4" w:space="0" w:color="00000A"/>
+              <w:bottom w:val="single" w:sz="4" w:space="0" w:color="00000A"/>
+              <w:right w:val="single" w:sz="4" w:space="0" w:color="00000A"/>
+              <w:insideH w:val="single" w:sz="4" w:space="0" w:color="00000A"/>
+              <w:insideV w:val="single" w:sz="4" w:space="0" w:color="00000A"/>
+            </w:tcBorders>
+            <w:shd w:color="auto" w:fill="auto" w:val="clear"/>
+            <w:tcMar>
+              <w:left w:w="55" w:type="dxa"/>
+            </w:tcMar>
+            <w:vAlign w:val="center"/>
+          </w:tcPr>
+          <w:p>
+            <w:pPr>
+              <w:pStyle w:val="Normal"/>
+              <w:spacing w:lineRule="auto" w:line="240" w:before="0" w:after="0"/>
+              <w:jc w:val="center"/>
+              <w:rPr/>
+            </w:pPr>
+            <w:r>
+              <w:rPr/>
+              <w:t>Juan Camilo Rojas</w:t>
+            </w:r>
+          </w:p>
+        </w:tc>
+        <w:tc>
+          <w:tcPr>
+            <w:tcW w:w="1417" w:type="dxa"/>
+            <w:tcBorders>
+              <w:left w:val="single" w:sz="4" w:space="0" w:color="00000A"/>
+              <w:bottom w:val="single" w:sz="4" w:space="0" w:color="00000A"/>
+              <w:right w:val="single" w:sz="4" w:space="0" w:color="00000A"/>
+              <w:insideH w:val="single" w:sz="4" w:space="0" w:color="00000A"/>
+              <w:insideV w:val="single" w:sz="4" w:space="0" w:color="00000A"/>
+            </w:tcBorders>
+            <w:shd w:color="auto" w:fill="auto" w:val="clear"/>
+            <w:tcMar>
+              <w:left w:w="55" w:type="dxa"/>
+            </w:tcMar>
+            <w:vAlign w:val="center"/>
+          </w:tcPr>
+          <w:p>
+            <w:pPr>
+              <w:pStyle w:val="Normal"/>
+              <w:spacing w:lineRule="auto" w:line="240" w:before="0" w:after="0"/>
+              <w:jc w:val="center"/>
+              <w:rPr/>
+            </w:pPr>
+            <w:r>
+              <w:rPr/>
+              <w:t>06-06-2019</w:t>
             </w:r>
           </w:p>
         </w:tc>
@@ -1270,16 +2017,7 @@
           <w:sz w:val="20"/>
           <w:szCs w:val="20"/>
         </w:rPr>
-        <w:t xml:space="preserve">Diseñador – </w:t>
-      </w:r>
-      <w:r>
-        <w:rPr>
-          <w:rFonts w:ascii="Verdana" w:hAnsi="Verdana"/>
-          <w:b/>
-          <w:sz w:val="20"/>
-          <w:szCs w:val="20"/>
-        </w:rPr>
-        <w:t>Scrum Master</w:t>
+        <w:t>Diseñador – Scrum Master</w:t>
       </w:r>
     </w:p>
     <w:p>
@@ -1448,7 +2186,7 @@
         <w:docPartGallery w:val="Page Numbers (Bottom of Page)"/>
         <w:docPartUnique w:val="true"/>
       </w:docPartObj>
-      <w:id w:val="975602129"/>
+      <w:id w:val="1203003903"/>
     </w:sdtPr>
     <w:sdtContent>
       <w:p>
@@ -1467,7 +2205,7 @@
           <mc:AlternateContent>
             <mc:Choice Requires="wpg">
               <w:drawing>
-                <wp:anchor behindDoc="1" distT="0" distB="0" distL="114300" distR="113030" simplePos="0" locked="0" layoutInCell="1" allowOverlap="1" relativeHeight="2" wp14:anchorId="341559BC">
+                <wp:anchor behindDoc="1" distT="0" distB="0" distL="114300" distR="112395" simplePos="0" locked="0" layoutInCell="1" allowOverlap="1" relativeHeight="3" wp14:anchorId="341559BC">
                   <wp:simplePos x="0" y="0"/>
                   <wp:positionH relativeFrom="margin">
                     <wp:align>right</wp:align>
@@ -1475,7 +2213,7 @@
                   <wp:positionV relativeFrom="page">
                     <wp:align>bottom</wp:align>
                   </wp:positionV>
-                  <wp:extent cx="438150" cy="718185"/>
+                  <wp:extent cx="438785" cy="718820"/>
                   <wp:effectExtent l="0" t="0" r="20320" b="26035"/>
                   <wp:wrapNone/>
                   <wp:docPr id="2" name="Grupo 1"/>
@@ -1486,14 +2224,14 @@
                         <wpg:grpSpPr>
                           <a:xfrm rot="10800000">
                             <a:off x="0" y="0"/>
-                            <a:ext cx="437400" cy="717480"/>
+                            <a:ext cx="438120" cy="718200"/>
                           </a:xfrm>
                         </wpg:grpSpPr>
                         <wps:wsp>
                           <wps:cNvSpPr/>
                           <wps:spPr>
                             <a:xfrm flipV="1">
-                              <a:off x="235080" y="438120"/>
+                              <a:off x="235440" y="438840"/>
                               <a:ext cx="720" cy="279360"/>
                             </a:xfrm>
                             <a:custGeom>
@@ -1533,7 +2271,7 @@
                           <wps:spPr>
                             <a:xfrm>
                               <a:off x="0" y="0"/>
-                              <a:ext cx="437400" cy="437400"/>
+                              <a:ext cx="438120" cy="438120"/>
                             </a:xfrm>
                             <a:prstGeom prst="rect">
                               <a:avLst/>
@@ -1577,7 +2315,7 @@
                                     <w:iCs w:val="false"/>
                                     <w:smallCaps w:val="false"/>
                                     <w:caps w:val="false"/>
-                                    <w:rFonts w:ascii="Calibri" w:hAnsi="Calibri"/>
+                                    <w:rFonts w:asciiTheme="minorHAnsi" w:cstheme="minorBidi" w:eastAsiaTheme="minorHAnsi" w:hAnsiTheme="minorHAnsi" w:ascii="Calibri" w:hAnsi="Calibri"/>
                                     <w:color w:val="C00000"/>
                                   </w:rPr>
                                   <w:t>1</w:t>
@@ -1597,8 +2335,8 @@
             </mc:Choice>
             <mc:Fallback>
               <w:pict>
-                <v:group id="shape_0" alt="Grupo 1" style="position:absolute;margin-left:396.9pt;margin-top:733.4pt;width:34.45pt;height:56.5pt" coordorigin="7938,14668" coordsize="689,1130">
-                  <v:rect id="shape_0" ID="Rectángulo 4" stroked="t" style="position:absolute;left:7938;top:14668;width:688;height:688;mso-position-horizontal:right;mso-position-horizontal-relative:margin;mso-position-vertical:bottom;mso-position-vertical-relative:page">
+                <v:group id="shape_0" alt="Grupo 1" style="position:absolute;margin-left:396.9pt;margin-top:733.35pt;width:34.5pt;height:56.55pt" coordorigin="7938,14667" coordsize="690,1131">
+                  <v:rect id="shape_0" stroked="t" style="position:absolute;left:7938;top:14667;width:689;height:689;mso-position-horizontal:right;mso-position-horizontal-relative:margin;mso-position-vertical:bottom;mso-position-vertical-relative:page">
                     <v:textbox>
                       <w:txbxContent>
                         <w:p>
@@ -1624,7 +2362,7 @@
                               <w:iCs w:val="false"/>
                               <w:smallCaps w:val="false"/>
                               <w:caps w:val="false"/>
-                              <w:rFonts w:ascii="Calibri" w:hAnsi="Calibri"/>
+                              <w:rFonts w:asciiTheme="minorHAnsi" w:cstheme="minorBidi" w:eastAsiaTheme="minorHAnsi" w:hAnsiTheme="minorHAnsi" w:ascii="Calibri" w:hAnsi="Calibri"/>
                               <w:color w:val="C00000"/>
                             </w:rPr>
                             <w:t>1</w:t>
@@ -1712,7 +2450,7 @@
     </w:pPr>
     <w:r>
       <w:drawing>
-        <wp:anchor behindDoc="1" distT="0" distB="0" distL="0" distR="114300" simplePos="0" locked="0" layoutInCell="1" allowOverlap="1" relativeHeight="3">
+        <wp:anchor behindDoc="1" distT="0" distB="0" distL="0" distR="114300" simplePos="0" locked="0" layoutInCell="1" allowOverlap="1" relativeHeight="5">
           <wp:simplePos x="0" y="0"/>
           <wp:positionH relativeFrom="margin">
             <wp:align>left</wp:align>
@@ -2084,7 +2822,6 @@
     <w:rPrDefault>
       <w:rPr>
         <w:rFonts w:ascii="Calibri" w:hAnsi="Calibri" w:eastAsia="Calibri" w:cs="" w:asciiTheme="minorHAnsi" w:cstheme="minorBidi" w:eastAsiaTheme="minorHAnsi" w:hAnsiTheme="minorHAnsi"/>
-        <w:sz w:val="22"/>
         <w:szCs w:val="22"/>
         <w:lang w:val="es-CO" w:eastAsia="en-US" w:bidi="ar-SA"/>
       </w:rPr>
@@ -2477,7 +3214,7 @@
     </w:pPr>
     <w:rPr>
       <w:rFonts w:ascii="Calibri" w:hAnsi="Calibri" w:eastAsia="Calibri" w:cs="" w:asciiTheme="minorHAnsi" w:cstheme="minorBidi" w:eastAsiaTheme="minorHAnsi" w:hAnsiTheme="minorHAnsi"/>
-      <w:color w:val="auto"/>
+      <w:color w:val="00000A"/>
       <w:sz w:val="22"/>
       <w:szCs w:val="22"/>
       <w:lang w:val="es-CO" w:eastAsia="en-US" w:bidi="ar-SA"/>
@@ -2756,6 +3493,15 @@
   </w:style>
   <w:style w:type="character" w:styleId="ListLabel29">
     <w:name w:val="ListLabel 29"/>
+    <w:qFormat/>
+    <w:rPr>
+      <w:rFonts w:ascii="Verdana" w:hAnsi="Verdana"/>
+      <w:b/>
+      <w:sz w:val="20"/>
+    </w:rPr>
+  </w:style>
+  <w:style w:type="character" w:styleId="ListLabel30">
+    <w:name w:val="ListLabel 30"/>
     <w:qFormat/>
     <w:rPr>
       <w:rFonts w:ascii="Verdana" w:hAnsi="Verdana"/>

</xml_diff>